<commit_message>
Story allocations enumerated by week
</commit_message>
<xml_diff>
--- a/CRC Cards.docx
+++ b/CRC Cards.docx
@@ -103,7 +103,6 @@
                 <w:lang w:eastAsia="en-GB"/>
               </w:rPr>
             </w:pPr>
-            <w:proofErr w:type="spellStart"/>
             <w:r>
               <w:rPr>
                 <w:rFonts w:eastAsia="Times New Roman" w:cstheme="minorHAnsi"/>
@@ -111,18 +110,8 @@
                 <w:szCs w:val="20"/>
                 <w:lang w:eastAsia="en-GB"/>
               </w:rPr>
-              <w:t>ModelDeck</w:t>
+              <w:t xml:space="preserve">ModelDeck </w:t>
             </w:r>
-            <w:proofErr w:type="spellEnd"/>
-            <w:r>
-              <w:rPr>
-                <w:rFonts w:eastAsia="Times New Roman" w:cstheme="minorHAnsi"/>
-                <w:sz w:val="20"/>
-                <w:szCs w:val="20"/>
-                <w:lang w:eastAsia="en-GB"/>
-              </w:rPr>
-              <w:t xml:space="preserve"> </w:t>
-            </w:r>
           </w:p>
         </w:tc>
       </w:tr>
@@ -180,7 +169,6 @@
                 <w:lang w:eastAsia="en-GB"/>
               </w:rPr>
             </w:pPr>
-            <w:proofErr w:type="spellStart"/>
             <w:r>
               <w:rPr>
                 <w:rFonts w:eastAsia="Times New Roman" w:cstheme="minorHAnsi"/>
@@ -190,7 +178,6 @@
               </w:rPr>
               <w:t>ModelPlayer</w:t>
             </w:r>
-            <w:proofErr w:type="spellEnd"/>
           </w:p>
         </w:tc>
       </w:tr>
@@ -354,7 +341,6 @@
                 <w:lang w:eastAsia="en-GB"/>
               </w:rPr>
             </w:pPr>
-            <w:proofErr w:type="spellStart"/>
             <w:r>
               <w:rPr>
                 <w:rFonts w:eastAsia="Times New Roman" w:cstheme="minorHAnsi"/>
@@ -363,7 +349,6 @@
               </w:rPr>
               <w:t>ModelAIPlayer</w:t>
             </w:r>
-            <w:proofErr w:type="spellEnd"/>
           </w:p>
         </w:tc>
       </w:tr>
@@ -394,6 +379,14 @@
                 <w:lang w:eastAsia="en-GB"/>
               </w:rPr>
             </w:pPr>
+            <w:r>
+              <w:rPr>
+                <w:rFonts w:eastAsia="Times New Roman" w:cstheme="minorHAnsi"/>
+                <w:color w:val="000000"/>
+                <w:lang w:eastAsia="en-GB"/>
+              </w:rPr>
+              <w:t>Select the highest attribute from current hand</w:t>
+            </w:r>
           </w:p>
         </w:tc>
         <w:tc>
@@ -420,7 +413,6 @@
                 <w:lang w:eastAsia="en-GB"/>
               </w:rPr>
             </w:pPr>
-            <w:proofErr w:type="spellStart"/>
             <w:r>
               <w:rPr>
                 <w:rFonts w:eastAsia="Times New Roman" w:cstheme="minorHAnsi"/>
@@ -430,7 +422,6 @@
               </w:rPr>
               <w:t>ModelCard</w:t>
             </w:r>
-            <w:proofErr w:type="spellEnd"/>
           </w:p>
         </w:tc>
       </w:tr>
@@ -649,7 +640,6 @@
                 <w:lang w:eastAsia="en-GB"/>
               </w:rPr>
             </w:pPr>
-            <w:proofErr w:type="spellStart"/>
             <w:r>
               <w:rPr>
                 <w:rFonts w:eastAsia="Times New Roman" w:cstheme="minorHAnsi"/>
@@ -658,7 +648,6 @@
               </w:rPr>
               <w:t>DatabaseQuery</w:t>
             </w:r>
-            <w:proofErr w:type="spellEnd"/>
           </w:p>
         </w:tc>
       </w:tr>
@@ -942,7 +931,6 @@
                 <w:lang w:eastAsia="en-GB"/>
               </w:rPr>
             </w:pPr>
-            <w:proofErr w:type="spellStart"/>
             <w:r>
               <w:rPr>
                 <w:rFonts w:eastAsia="Times New Roman" w:cstheme="minorHAnsi"/>
@@ -951,7 +939,6 @@
               </w:rPr>
               <w:t>ModelPlayer</w:t>
             </w:r>
-            <w:proofErr w:type="spellEnd"/>
           </w:p>
         </w:tc>
       </w:tr>
@@ -982,6 +969,16 @@
                 <w:lang w:eastAsia="en-GB"/>
               </w:rPr>
             </w:pPr>
+            <w:r>
+              <w:rPr>
+                <w:rFonts w:eastAsia="Times New Roman" w:cstheme="minorHAnsi"/>
+                <w:color w:val="000000"/>
+                <w:lang w:eastAsia="en-GB"/>
+              </w:rPr>
+              <w:t>Add and remove cards from hand</w:t>
+            </w:r>
+            <w:bookmarkStart w:id="0" w:name="_GoBack"/>
+            <w:bookmarkEnd w:id="0"/>
           </w:p>
         </w:tc>
         <w:tc>
@@ -1008,7 +1005,6 @@
                 <w:lang w:eastAsia="en-GB"/>
               </w:rPr>
             </w:pPr>
-            <w:proofErr w:type="spellStart"/>
             <w:r>
               <w:rPr>
                 <w:rFonts w:eastAsia="Times New Roman" w:cstheme="minorHAnsi"/>
@@ -1018,7 +1014,6 @@
               </w:rPr>
               <w:t>ModelCard</w:t>
             </w:r>
-            <w:proofErr w:type="spellEnd"/>
           </w:p>
         </w:tc>
       </w:tr>
@@ -1237,7 +1232,6 @@
                 <w:lang w:eastAsia="en-GB"/>
               </w:rPr>
             </w:pPr>
-            <w:proofErr w:type="spellStart"/>
             <w:r>
               <w:rPr>
                 <w:rFonts w:eastAsia="Times New Roman" w:cstheme="minorHAnsi"/>
@@ -1246,7 +1240,6 @@
               </w:rPr>
               <w:t>ModelCommunalPile</w:t>
             </w:r>
-            <w:proofErr w:type="spellEnd"/>
           </w:p>
         </w:tc>
       </w:tr>
@@ -1303,7 +1296,6 @@
                 <w:lang w:eastAsia="en-GB"/>
               </w:rPr>
             </w:pPr>
-            <w:proofErr w:type="spellStart"/>
             <w:r>
               <w:rPr>
                 <w:rFonts w:eastAsia="Times New Roman" w:cstheme="minorHAnsi"/>
@@ -1313,7 +1305,6 @@
               </w:rPr>
               <w:t>ModelCard</w:t>
             </w:r>
-            <w:proofErr w:type="spellEnd"/>
           </w:p>
         </w:tc>
       </w:tr>
@@ -1371,7 +1362,6 @@
                 <w:lang w:eastAsia="en-GB"/>
               </w:rPr>
             </w:pPr>
-            <w:proofErr w:type="spellStart"/>
             <w:r>
               <w:rPr>
                 <w:rFonts w:eastAsia="Times New Roman" w:cstheme="minorHAnsi"/>
@@ -1379,29 +1369,8 @@
                 <w:szCs w:val="20"/>
                 <w:lang w:eastAsia="en-GB"/>
               </w:rPr>
-              <w:t>Mod</w:t>
+              <w:t>ModelPlayer</w:t>
             </w:r>
-            <w:bookmarkStart w:id="0" w:name="_GoBack"/>
-            <w:bookmarkEnd w:id="0"/>
-            <w:r>
-              <w:rPr>
-                <w:rFonts w:eastAsia="Times New Roman" w:cstheme="minorHAnsi"/>
-                <w:sz w:val="20"/>
-                <w:szCs w:val="20"/>
-                <w:lang w:eastAsia="en-GB"/>
-              </w:rPr>
-              <w:t>e</w:t>
-            </w:r>
-            <w:r>
-              <w:rPr>
-                <w:rFonts w:eastAsia="Times New Roman" w:cstheme="minorHAnsi"/>
-                <w:sz w:val="20"/>
-                <w:szCs w:val="20"/>
-                <w:lang w:eastAsia="en-GB"/>
-              </w:rPr>
-              <w:t>lPlayer</w:t>
-            </w:r>
-            <w:proofErr w:type="spellEnd"/>
           </w:p>
         </w:tc>
       </w:tr>
@@ -1563,7 +1532,6 @@
                 <w:lang w:eastAsia="en-GB"/>
               </w:rPr>
             </w:pPr>
-            <w:proofErr w:type="spellStart"/>
             <w:r>
               <w:rPr>
                 <w:rFonts w:eastAsia="Times New Roman" w:cstheme="minorHAnsi"/>
@@ -1572,7 +1540,6 @@
               </w:rPr>
               <w:t>ModelDeck</w:t>
             </w:r>
-            <w:proofErr w:type="spellEnd"/>
           </w:p>
         </w:tc>
       </w:tr>
@@ -1629,7 +1596,6 @@
                 <w:lang w:eastAsia="en-GB"/>
               </w:rPr>
             </w:pPr>
-            <w:proofErr w:type="spellStart"/>
             <w:r>
               <w:rPr>
                 <w:rFonts w:eastAsia="Times New Roman" w:cstheme="minorHAnsi"/>
@@ -1639,7 +1605,6 @@
               </w:rPr>
               <w:t>ModelCard</w:t>
             </w:r>
-            <w:proofErr w:type="spellEnd"/>
           </w:p>
         </w:tc>
       </w:tr>
@@ -1858,7 +1823,6 @@
                 <w:lang w:eastAsia="en-GB"/>
               </w:rPr>
             </w:pPr>
-            <w:proofErr w:type="spellStart"/>
             <w:r>
               <w:rPr>
                 <w:rFonts w:eastAsia="Times New Roman" w:cstheme="minorHAnsi"/>
@@ -1867,7 +1831,6 @@
               </w:rPr>
               <w:t>ModelCard</w:t>
             </w:r>
-            <w:proofErr w:type="spellEnd"/>
           </w:p>
         </w:tc>
       </w:tr>
@@ -2960,7 +2923,7 @@
 </file>
 
 <file path=customXml/itemProps1.xml><?xml version="1.0" encoding="utf-8"?>
-<ds:datastoreItem xmlns:ds="http://schemas.openxmlformats.org/officeDocument/2006/customXml" ds:itemID="{2D445CE6-BE0A-4596-9822-197C88E6DCDF}">
+<ds:datastoreItem xmlns:ds="http://schemas.openxmlformats.org/officeDocument/2006/customXml" ds:itemID="{1A6F6A15-CD04-4933-A4F8-EAD1B0ABD16D}">
   <ds:schemaRefs>
     <ds:schemaRef ds:uri="http://schemas.openxmlformats.org/officeDocument/2006/bibliography"/>
   </ds:schemaRefs>

</xml_diff>

<commit_message>
CRC cards as of week 2
</commit_message>
<xml_diff>
--- a/CRC Cards.docx
+++ b/CRC Cards.docx
@@ -77,6 +77,22 @@
                 <w:lang w:eastAsia="en-GB"/>
               </w:rPr>
             </w:pPr>
+            <w:r>
+              <w:rPr>
+                <w:rFonts w:eastAsia="Times New Roman" w:cstheme="minorHAnsi"/>
+                <w:color w:val="000000"/>
+                <w:lang w:eastAsia="en-GB"/>
+              </w:rPr>
+              <w:t>Read in deck from text file</w:t>
+            </w:r>
+            <w:r>
+              <w:rPr>
+                <w:rFonts w:eastAsia="Times New Roman" w:cstheme="minorHAnsi"/>
+                <w:color w:val="000000"/>
+                <w:lang w:eastAsia="en-GB"/>
+              </w:rPr>
+              <w:t>.</w:t>
+            </w:r>
           </w:p>
         </w:tc>
         <w:tc>
@@ -143,6 +159,33 @@
                 <w:lang w:eastAsia="en-GB"/>
               </w:rPr>
             </w:pPr>
+            <w:r>
+              <w:rPr>
+                <w:rFonts w:eastAsia="Times New Roman" w:cstheme="minorHAnsi"/>
+                <w:sz w:val="20"/>
+                <w:szCs w:val="20"/>
+                <w:lang w:eastAsia="en-GB"/>
+              </w:rPr>
+              <w:t>Get game details from command lin</w:t>
+            </w:r>
+            <w:r>
+              <w:rPr>
+                <w:rFonts w:eastAsia="Times New Roman" w:cstheme="minorHAnsi"/>
+                <w:sz w:val="20"/>
+                <w:szCs w:val="20"/>
+                <w:lang w:eastAsia="en-GB"/>
+              </w:rPr>
+              <w:t>e</w:t>
+            </w:r>
+            <w:r>
+              <w:rPr>
+                <w:rFonts w:eastAsia="Times New Roman" w:cstheme="minorHAnsi"/>
+                <w:sz w:val="20"/>
+                <w:szCs w:val="20"/>
+                <w:lang w:eastAsia="en-GB"/>
+              </w:rPr>
+              <w:t>.</w:t>
+            </w:r>
           </w:p>
         </w:tc>
         <w:tc>
@@ -208,6 +251,22 @@
                 <w:lang w:eastAsia="en-GB"/>
               </w:rPr>
             </w:pPr>
+            <w:r>
+              <w:rPr>
+                <w:rFonts w:eastAsia="Times New Roman" w:cstheme="minorHAnsi"/>
+                <w:color w:val="000000"/>
+                <w:lang w:eastAsia="en-GB"/>
+              </w:rPr>
+              <w:t>Create players</w:t>
+            </w:r>
+            <w:r>
+              <w:rPr>
+                <w:rFonts w:eastAsia="Times New Roman" w:cstheme="minorHAnsi"/>
+                <w:color w:val="000000"/>
+                <w:lang w:eastAsia="en-GB"/>
+              </w:rPr>
+              <w:t>.</w:t>
+            </w:r>
           </w:p>
         </w:tc>
         <w:tc>
@@ -234,6 +293,15 @@
                 <w:lang w:eastAsia="en-GB"/>
               </w:rPr>
             </w:pPr>
+            <w:r>
+              <w:rPr>
+                <w:rFonts w:eastAsia="Times New Roman" w:cstheme="minorHAnsi"/>
+                <w:sz w:val="20"/>
+                <w:szCs w:val="20"/>
+                <w:lang w:eastAsia="en-GB"/>
+              </w:rPr>
+              <w:t>ModelCard</w:t>
+            </w:r>
           </w:p>
         </w:tc>
       </w:tr>
@@ -265,6 +333,33 @@
                 <w:lang w:eastAsia="en-GB"/>
               </w:rPr>
             </w:pPr>
+            <w:r>
+              <w:rPr>
+                <w:rFonts w:eastAsia="Times New Roman" w:cstheme="minorHAnsi"/>
+                <w:sz w:val="20"/>
+                <w:szCs w:val="20"/>
+                <w:lang w:eastAsia="en-GB"/>
+              </w:rPr>
+              <w:t xml:space="preserve">Choose </w:t>
+            </w:r>
+            <w:r>
+              <w:rPr>
+                <w:rFonts w:eastAsia="Times New Roman" w:cstheme="minorHAnsi"/>
+                <w:sz w:val="20"/>
+                <w:szCs w:val="20"/>
+                <w:lang w:eastAsia="en-GB"/>
+              </w:rPr>
+              <w:t>who plays first</w:t>
+            </w:r>
+            <w:r>
+              <w:rPr>
+                <w:rFonts w:eastAsia="Times New Roman" w:cstheme="minorHAnsi"/>
+                <w:sz w:val="20"/>
+                <w:szCs w:val="20"/>
+                <w:lang w:eastAsia="en-GB"/>
+              </w:rPr>
+              <w:t>.</w:t>
+            </w:r>
           </w:p>
         </w:tc>
         <w:tc>
@@ -280,6 +375,328 @@
             <w:noWrap/>
             <w:vAlign w:val="bottom"/>
             <w:hideMark/>
+          </w:tcPr>
+          <w:p>
+            <w:pPr>
+              <w:spacing w:after="0" w:line="240" w:lineRule="auto"/>
+              <w:rPr>
+                <w:rFonts w:eastAsia="Times New Roman" w:cstheme="minorHAnsi"/>
+                <w:sz w:val="20"/>
+                <w:szCs w:val="20"/>
+                <w:lang w:eastAsia="en-GB"/>
+              </w:rPr>
+            </w:pPr>
+          </w:p>
+        </w:tc>
+      </w:tr>
+      <w:tr>
+        <w:trPr>
+          <w:trHeight w:val="300"/>
+        </w:trPr>
+        <w:tc>
+          <w:tcPr>
+            <w:tcW w:w="5524" w:type="dxa"/>
+            <w:tcBorders>
+              <w:top w:val="single" w:sz="4" w:space="0" w:color="5B9BD5"/>
+              <w:left w:val="single" w:sz="4" w:space="0" w:color="5B9BD5"/>
+              <w:bottom w:val="single" w:sz="4" w:space="0" w:color="5B9BD5"/>
+              <w:right w:val="single" w:sz="4" w:space="0" w:color="5B9BD5"/>
+            </w:tcBorders>
+            <w:shd w:val="clear" w:color="auto" w:fill="auto"/>
+            <w:noWrap/>
+            <w:vAlign w:val="bottom"/>
+          </w:tcPr>
+          <w:p>
+            <w:pPr>
+              <w:spacing w:after="0" w:line="240" w:lineRule="auto"/>
+              <w:rPr>
+                <w:rFonts w:eastAsia="Times New Roman" w:cstheme="minorHAnsi"/>
+                <w:sz w:val="20"/>
+                <w:szCs w:val="20"/>
+                <w:lang w:eastAsia="en-GB"/>
+              </w:rPr>
+            </w:pPr>
+            <w:r>
+              <w:rPr>
+                <w:rFonts w:eastAsia="Times New Roman" w:cstheme="minorHAnsi"/>
+                <w:sz w:val="20"/>
+                <w:szCs w:val="20"/>
+                <w:lang w:eastAsia="en-GB"/>
+              </w:rPr>
+              <w:t>Decide who’s turn it is per round.</w:t>
+            </w:r>
+          </w:p>
+        </w:tc>
+        <w:tc>
+          <w:tcPr>
+            <w:tcW w:w="2126" w:type="dxa"/>
+            <w:tcBorders>
+              <w:top w:val="single" w:sz="4" w:space="0" w:color="5B9BD5"/>
+              <w:left w:val="single" w:sz="4" w:space="0" w:color="5B9BD5"/>
+              <w:bottom w:val="single" w:sz="4" w:space="0" w:color="5B9BD5"/>
+              <w:right w:val="single" w:sz="4" w:space="0" w:color="5B9BD5"/>
+            </w:tcBorders>
+            <w:shd w:val="clear" w:color="auto" w:fill="auto"/>
+            <w:noWrap/>
+            <w:vAlign w:val="bottom"/>
+          </w:tcPr>
+          <w:p>
+            <w:pPr>
+              <w:spacing w:after="0" w:line="240" w:lineRule="auto"/>
+              <w:rPr>
+                <w:rFonts w:eastAsia="Times New Roman" w:cstheme="minorHAnsi"/>
+                <w:sz w:val="20"/>
+                <w:szCs w:val="20"/>
+                <w:lang w:eastAsia="en-GB"/>
+              </w:rPr>
+            </w:pPr>
+          </w:p>
+        </w:tc>
+      </w:tr>
+      <w:tr>
+        <w:trPr>
+          <w:trHeight w:val="300"/>
+        </w:trPr>
+        <w:tc>
+          <w:tcPr>
+            <w:tcW w:w="5524" w:type="dxa"/>
+            <w:tcBorders>
+              <w:top w:val="single" w:sz="4" w:space="0" w:color="5B9BD5"/>
+              <w:left w:val="single" w:sz="4" w:space="0" w:color="5B9BD5"/>
+              <w:bottom w:val="single" w:sz="4" w:space="0" w:color="5B9BD5"/>
+              <w:right w:val="single" w:sz="4" w:space="0" w:color="5B9BD5"/>
+            </w:tcBorders>
+            <w:shd w:val="clear" w:color="auto" w:fill="auto"/>
+            <w:noWrap/>
+            <w:vAlign w:val="bottom"/>
+          </w:tcPr>
+          <w:p>
+            <w:pPr>
+              <w:spacing w:after="0" w:line="240" w:lineRule="auto"/>
+              <w:rPr>
+                <w:rFonts w:eastAsia="Times New Roman" w:cstheme="minorHAnsi"/>
+                <w:sz w:val="20"/>
+                <w:szCs w:val="20"/>
+                <w:lang w:eastAsia="en-GB"/>
+              </w:rPr>
+            </w:pPr>
+            <w:r>
+              <w:rPr>
+                <w:rFonts w:eastAsia="Times New Roman" w:cstheme="minorHAnsi"/>
+                <w:sz w:val="20"/>
+                <w:szCs w:val="20"/>
+                <w:lang w:eastAsia="en-GB"/>
+              </w:rPr>
+              <w:t>Choose stat to be compared, from player or AI.</w:t>
+            </w:r>
+          </w:p>
+        </w:tc>
+        <w:tc>
+          <w:tcPr>
+            <w:tcW w:w="2126" w:type="dxa"/>
+            <w:tcBorders>
+              <w:top w:val="single" w:sz="4" w:space="0" w:color="5B9BD5"/>
+              <w:left w:val="single" w:sz="4" w:space="0" w:color="5B9BD5"/>
+              <w:bottom w:val="single" w:sz="4" w:space="0" w:color="5B9BD5"/>
+              <w:right w:val="single" w:sz="4" w:space="0" w:color="5B9BD5"/>
+            </w:tcBorders>
+            <w:shd w:val="clear" w:color="auto" w:fill="auto"/>
+            <w:noWrap/>
+            <w:vAlign w:val="bottom"/>
+          </w:tcPr>
+          <w:p>
+            <w:pPr>
+              <w:spacing w:after="0" w:line="240" w:lineRule="auto"/>
+              <w:rPr>
+                <w:rFonts w:eastAsia="Times New Roman" w:cstheme="minorHAnsi"/>
+                <w:sz w:val="20"/>
+                <w:szCs w:val="20"/>
+                <w:lang w:eastAsia="en-GB"/>
+              </w:rPr>
+            </w:pPr>
+          </w:p>
+        </w:tc>
+      </w:tr>
+      <w:tr>
+        <w:trPr>
+          <w:trHeight w:val="300"/>
+        </w:trPr>
+        <w:tc>
+          <w:tcPr>
+            <w:tcW w:w="5524" w:type="dxa"/>
+            <w:tcBorders>
+              <w:top w:val="single" w:sz="4" w:space="0" w:color="5B9BD5"/>
+              <w:left w:val="single" w:sz="4" w:space="0" w:color="5B9BD5"/>
+              <w:bottom w:val="single" w:sz="4" w:space="0" w:color="5B9BD5"/>
+              <w:right w:val="single" w:sz="4" w:space="0" w:color="5B9BD5"/>
+            </w:tcBorders>
+            <w:shd w:val="clear" w:color="auto" w:fill="auto"/>
+            <w:noWrap/>
+            <w:vAlign w:val="bottom"/>
+          </w:tcPr>
+          <w:p>
+            <w:pPr>
+              <w:spacing w:after="0" w:line="240" w:lineRule="auto"/>
+              <w:rPr>
+                <w:rFonts w:eastAsia="Times New Roman" w:cstheme="minorHAnsi"/>
+                <w:sz w:val="20"/>
+                <w:szCs w:val="20"/>
+                <w:lang w:eastAsia="en-GB"/>
+              </w:rPr>
+            </w:pPr>
+            <w:r>
+              <w:rPr>
+                <w:rFonts w:eastAsia="Times New Roman" w:cstheme="minorHAnsi"/>
+                <w:sz w:val="20"/>
+                <w:szCs w:val="20"/>
+                <w:lang w:eastAsia="en-GB"/>
+              </w:rPr>
+              <w:t>Take cards from opponent and give to winner of round.</w:t>
+            </w:r>
+          </w:p>
+        </w:tc>
+        <w:tc>
+          <w:tcPr>
+            <w:tcW w:w="2126" w:type="dxa"/>
+            <w:tcBorders>
+              <w:top w:val="single" w:sz="4" w:space="0" w:color="5B9BD5"/>
+              <w:left w:val="single" w:sz="4" w:space="0" w:color="5B9BD5"/>
+              <w:bottom w:val="single" w:sz="4" w:space="0" w:color="5B9BD5"/>
+              <w:right w:val="single" w:sz="4" w:space="0" w:color="5B9BD5"/>
+            </w:tcBorders>
+            <w:shd w:val="clear" w:color="auto" w:fill="auto"/>
+            <w:noWrap/>
+            <w:vAlign w:val="bottom"/>
+          </w:tcPr>
+          <w:p>
+            <w:pPr>
+              <w:spacing w:after="0" w:line="240" w:lineRule="auto"/>
+              <w:rPr>
+                <w:rFonts w:eastAsia="Times New Roman" w:cstheme="minorHAnsi"/>
+                <w:sz w:val="20"/>
+                <w:szCs w:val="20"/>
+                <w:lang w:eastAsia="en-GB"/>
+              </w:rPr>
+            </w:pPr>
+          </w:p>
+        </w:tc>
+      </w:tr>
+      <w:tr>
+        <w:trPr>
+          <w:trHeight w:val="300"/>
+        </w:trPr>
+        <w:tc>
+          <w:tcPr>
+            <w:tcW w:w="5524" w:type="dxa"/>
+            <w:tcBorders>
+              <w:top w:val="single" w:sz="4" w:space="0" w:color="5B9BD5"/>
+              <w:left w:val="single" w:sz="4" w:space="0" w:color="5B9BD5"/>
+              <w:bottom w:val="single" w:sz="4" w:space="0" w:color="5B9BD5"/>
+              <w:right w:val="single" w:sz="4" w:space="0" w:color="5B9BD5"/>
+            </w:tcBorders>
+            <w:shd w:val="clear" w:color="auto" w:fill="auto"/>
+            <w:noWrap/>
+            <w:vAlign w:val="bottom"/>
+          </w:tcPr>
+          <w:p>
+            <w:pPr>
+              <w:spacing w:after="0" w:line="240" w:lineRule="auto"/>
+              <w:rPr>
+                <w:rFonts w:eastAsia="Times New Roman" w:cstheme="minorHAnsi"/>
+                <w:sz w:val="20"/>
+                <w:szCs w:val="20"/>
+                <w:lang w:eastAsia="en-GB"/>
+              </w:rPr>
+            </w:pPr>
+            <w:r>
+              <w:rPr>
+                <w:rFonts w:eastAsia="Times New Roman" w:cstheme="minorHAnsi"/>
+                <w:sz w:val="20"/>
+                <w:szCs w:val="20"/>
+                <w:lang w:eastAsia="en-GB"/>
+              </w:rPr>
+              <w:t>Decide winner each round.</w:t>
+            </w:r>
+          </w:p>
+        </w:tc>
+        <w:tc>
+          <w:tcPr>
+            <w:tcW w:w="2126" w:type="dxa"/>
+            <w:tcBorders>
+              <w:top w:val="single" w:sz="4" w:space="0" w:color="5B9BD5"/>
+              <w:left w:val="single" w:sz="4" w:space="0" w:color="5B9BD5"/>
+              <w:bottom w:val="single" w:sz="4" w:space="0" w:color="5B9BD5"/>
+              <w:right w:val="single" w:sz="4" w:space="0" w:color="5B9BD5"/>
+            </w:tcBorders>
+            <w:shd w:val="clear" w:color="auto" w:fill="auto"/>
+            <w:noWrap/>
+            <w:vAlign w:val="bottom"/>
+          </w:tcPr>
+          <w:p>
+            <w:pPr>
+              <w:spacing w:after="0" w:line="240" w:lineRule="auto"/>
+              <w:rPr>
+                <w:rFonts w:eastAsia="Times New Roman" w:cstheme="minorHAnsi"/>
+                <w:sz w:val="20"/>
+                <w:szCs w:val="20"/>
+                <w:lang w:eastAsia="en-GB"/>
+              </w:rPr>
+            </w:pPr>
+          </w:p>
+        </w:tc>
+      </w:tr>
+      <w:tr>
+        <w:trPr>
+          <w:trHeight w:val="300"/>
+        </w:trPr>
+        <w:tc>
+          <w:tcPr>
+            <w:tcW w:w="5524" w:type="dxa"/>
+            <w:tcBorders>
+              <w:top w:val="single" w:sz="4" w:space="0" w:color="5B9BD5"/>
+              <w:left w:val="single" w:sz="4" w:space="0" w:color="5B9BD5"/>
+              <w:bottom w:val="single" w:sz="4" w:space="0" w:color="5B9BD5"/>
+              <w:right w:val="single" w:sz="4" w:space="0" w:color="5B9BD5"/>
+            </w:tcBorders>
+            <w:shd w:val="clear" w:color="auto" w:fill="auto"/>
+            <w:noWrap/>
+            <w:vAlign w:val="bottom"/>
+          </w:tcPr>
+          <w:p>
+            <w:pPr>
+              <w:spacing w:after="0" w:line="240" w:lineRule="auto"/>
+              <w:rPr>
+                <w:rFonts w:eastAsia="Times New Roman" w:cstheme="minorHAnsi"/>
+                <w:sz w:val="20"/>
+                <w:szCs w:val="20"/>
+                <w:lang w:eastAsia="en-GB"/>
+              </w:rPr>
+            </w:pPr>
+            <w:r>
+              <w:rPr>
+                <w:rFonts w:eastAsia="Times New Roman" w:cstheme="minorHAnsi"/>
+                <w:sz w:val="20"/>
+                <w:szCs w:val="20"/>
+                <w:lang w:eastAsia="en-GB"/>
+              </w:rPr>
+              <w:t>Distribute deck among players.</w:t>
+            </w:r>
+            <w:bookmarkStart w:id="0" w:name="_GoBack"/>
+            <w:bookmarkEnd w:id="0"/>
+          </w:p>
+        </w:tc>
+        <w:tc>
+          <w:tcPr>
+            <w:tcW w:w="2126" w:type="dxa"/>
+            <w:tcBorders>
+              <w:top w:val="single" w:sz="4" w:space="0" w:color="5B9BD5"/>
+              <w:left w:val="single" w:sz="4" w:space="0" w:color="5B9BD5"/>
+              <w:bottom w:val="single" w:sz="4" w:space="0" w:color="5B9BD5"/>
+              <w:right w:val="single" w:sz="4" w:space="0" w:color="5B9BD5"/>
+            </w:tcBorders>
+            <w:shd w:val="clear" w:color="auto" w:fill="auto"/>
+            <w:noWrap/>
+            <w:vAlign w:val="bottom"/>
           </w:tcPr>
           <w:p>
             <w:pPr>
@@ -678,6 +1095,14 @@
                 <w:lang w:eastAsia="en-GB"/>
               </w:rPr>
             </w:pPr>
+            <w:r>
+              <w:rPr>
+                <w:rFonts w:eastAsia="Times New Roman" w:cstheme="minorHAnsi"/>
+                <w:color w:val="000000"/>
+                <w:lang w:eastAsia="en-GB"/>
+              </w:rPr>
+              <w:t>Add new game table to database</w:t>
+            </w:r>
           </w:p>
         </w:tc>
         <w:tc>
@@ -744,6 +1169,15 @@
                 <w:lang w:eastAsia="en-GB"/>
               </w:rPr>
             </w:pPr>
+            <w:r>
+              <w:rPr>
+                <w:rFonts w:eastAsia="Times New Roman" w:cstheme="minorHAnsi"/>
+                <w:sz w:val="20"/>
+                <w:szCs w:val="20"/>
+                <w:lang w:eastAsia="en-GB"/>
+              </w:rPr>
+              <w:t>Query stats from previous games</w:t>
+            </w:r>
           </w:p>
         </w:tc>
         <w:tc>
@@ -1904,8 +2338,6 @@
               </w:rPr>
               <w:t>Get card from shuffled deck</w:t>
             </w:r>
-            <w:bookmarkStart w:id="0" w:name="_GoBack"/>
-            <w:bookmarkEnd w:id="0"/>
           </w:p>
         </w:tc>
         <w:tc>
@@ -2017,6 +2449,14 @@
                 <w:lang w:eastAsia="en-GB"/>
               </w:rPr>
             </w:pPr>
+            <w:r>
+              <w:rPr>
+                <w:rFonts w:eastAsia="Times New Roman" w:cstheme="minorHAnsi"/>
+                <w:color w:val="000000"/>
+                <w:lang w:eastAsia="en-GB"/>
+              </w:rPr>
+              <w:t>Maintain a list of card attributes</w:t>
+            </w:r>
           </w:p>
         </w:tc>
         <w:tc>
@@ -2074,6 +2514,15 @@
                 <w:lang w:eastAsia="en-GB"/>
               </w:rPr>
             </w:pPr>
+            <w:r>
+              <w:rPr>
+                <w:rFonts w:eastAsia="Times New Roman" w:cstheme="minorHAnsi"/>
+                <w:sz w:val="20"/>
+                <w:szCs w:val="20"/>
+                <w:lang w:eastAsia="en-GB"/>
+              </w:rPr>
+              <w:t>Return highest attribute</w:t>
+            </w:r>
           </w:p>
         </w:tc>
         <w:tc>
@@ -2192,6 +2641,299 @@
         <w:tc>
           <w:tcPr>
             <w:tcW w:w="1984" w:type="dxa"/>
+            <w:tcBorders>
+              <w:top w:val="single" w:sz="4" w:space="0" w:color="5B9BD5"/>
+              <w:left w:val="single" w:sz="4" w:space="0" w:color="5B9BD5"/>
+              <w:bottom w:val="single" w:sz="4" w:space="0" w:color="5B9BD5"/>
+              <w:right w:val="single" w:sz="4" w:space="0" w:color="5B9BD5"/>
+            </w:tcBorders>
+            <w:shd w:val="clear" w:color="auto" w:fill="auto"/>
+            <w:noWrap/>
+            <w:vAlign w:val="bottom"/>
+            <w:hideMark/>
+          </w:tcPr>
+          <w:p>
+            <w:pPr>
+              <w:spacing w:after="0" w:line="240" w:lineRule="auto"/>
+              <w:rPr>
+                <w:rFonts w:eastAsia="Times New Roman" w:cstheme="minorHAnsi"/>
+                <w:sz w:val="20"/>
+                <w:szCs w:val="20"/>
+                <w:lang w:eastAsia="en-GB"/>
+              </w:rPr>
+            </w:pPr>
+          </w:p>
+        </w:tc>
+      </w:tr>
+    </w:tbl>
+    <w:p/>
+    <w:tbl>
+      <w:tblPr>
+        <w:tblW w:w="7650" w:type="dxa"/>
+        <w:tblLook w:val="04A0" w:firstRow="1" w:lastRow="0" w:firstColumn="1" w:lastColumn="0" w:noHBand="0" w:noVBand="1"/>
+      </w:tblPr>
+      <w:tblGrid>
+        <w:gridCol w:w="5524"/>
+        <w:gridCol w:w="2126"/>
+      </w:tblGrid>
+      <w:tr>
+        <w:trPr>
+          <w:trHeight w:val="300"/>
+        </w:trPr>
+        <w:tc>
+          <w:tcPr>
+            <w:tcW w:w="7650" w:type="dxa"/>
+            <w:gridSpan w:val="2"/>
+            <w:tcBorders>
+              <w:top w:val="single" w:sz="4" w:space="0" w:color="5B9BD5"/>
+              <w:left w:val="single" w:sz="4" w:space="0" w:color="5B9BD5"/>
+              <w:bottom w:val="single" w:sz="4" w:space="0" w:color="5B9BD5"/>
+              <w:right w:val="single" w:sz="4" w:space="0" w:color="5B9BD5"/>
+            </w:tcBorders>
+            <w:shd w:val="clear" w:color="auto" w:fill="auto"/>
+            <w:noWrap/>
+            <w:vAlign w:val="bottom"/>
+            <w:hideMark/>
+          </w:tcPr>
+          <w:p>
+            <w:pPr>
+              <w:spacing w:after="0" w:line="240" w:lineRule="auto"/>
+              <w:rPr>
+                <w:rFonts w:eastAsia="Times New Roman" w:cstheme="minorHAnsi"/>
+                <w:color w:val="000000"/>
+                <w:lang w:eastAsia="en-GB"/>
+              </w:rPr>
+            </w:pPr>
+            <w:r>
+              <w:rPr>
+                <w:rFonts w:eastAsia="Times New Roman" w:cstheme="minorHAnsi"/>
+                <w:color w:val="000000"/>
+                <w:lang w:eastAsia="en-GB"/>
+              </w:rPr>
+              <w:t>Round</w:t>
+            </w:r>
+          </w:p>
+        </w:tc>
+      </w:tr>
+      <w:tr>
+        <w:trPr>
+          <w:trHeight w:val="300"/>
+        </w:trPr>
+        <w:tc>
+          <w:tcPr>
+            <w:tcW w:w="5524" w:type="dxa"/>
+            <w:tcBorders>
+              <w:top w:val="single" w:sz="4" w:space="0" w:color="5B9BD5"/>
+              <w:left w:val="single" w:sz="4" w:space="0" w:color="5B9BD5"/>
+              <w:bottom w:val="single" w:sz="4" w:space="0" w:color="5B9BD5"/>
+              <w:right w:val="single" w:sz="4" w:space="0" w:color="5B9BD5"/>
+            </w:tcBorders>
+            <w:shd w:val="clear" w:color="DDEBF7" w:fill="DDEBF7"/>
+            <w:noWrap/>
+            <w:vAlign w:val="bottom"/>
+            <w:hideMark/>
+          </w:tcPr>
+          <w:p>
+            <w:pPr>
+              <w:spacing w:after="0" w:line="240" w:lineRule="auto"/>
+              <w:rPr>
+                <w:rFonts w:eastAsia="Times New Roman" w:cstheme="minorHAnsi"/>
+                <w:color w:val="000000"/>
+                <w:lang w:eastAsia="en-GB"/>
+              </w:rPr>
+            </w:pPr>
+            <w:r>
+              <w:rPr>
+                <w:rFonts w:eastAsia="Times New Roman" w:cstheme="minorHAnsi"/>
+                <w:color w:val="000000"/>
+                <w:lang w:eastAsia="en-GB"/>
+              </w:rPr>
+              <w:t>Query players and compare stats for current cards to determine a winning player.</w:t>
+            </w:r>
+          </w:p>
+        </w:tc>
+        <w:tc>
+          <w:tcPr>
+            <w:tcW w:w="2126" w:type="dxa"/>
+            <w:tcBorders>
+              <w:top w:val="single" w:sz="4" w:space="0" w:color="5B9BD5"/>
+              <w:left w:val="single" w:sz="4" w:space="0" w:color="5B9BD5"/>
+              <w:bottom w:val="single" w:sz="4" w:space="0" w:color="5B9BD5"/>
+              <w:right w:val="single" w:sz="4" w:space="0" w:color="5B9BD5"/>
+            </w:tcBorders>
+            <w:shd w:val="clear" w:color="DDEBF7" w:fill="DDEBF7"/>
+            <w:noWrap/>
+            <w:vAlign w:val="bottom"/>
+            <w:hideMark/>
+          </w:tcPr>
+          <w:p>
+            <w:pPr>
+              <w:spacing w:after="0" w:line="240" w:lineRule="auto"/>
+              <w:rPr>
+                <w:rFonts w:eastAsia="Times New Roman" w:cstheme="minorHAnsi"/>
+                <w:sz w:val="20"/>
+                <w:szCs w:val="20"/>
+                <w:lang w:eastAsia="en-GB"/>
+              </w:rPr>
+            </w:pPr>
+            <w:r>
+              <w:rPr>
+                <w:rFonts w:eastAsia="Times New Roman" w:cstheme="minorHAnsi"/>
+                <w:sz w:val="20"/>
+                <w:szCs w:val="20"/>
+                <w:lang w:eastAsia="en-GB"/>
+              </w:rPr>
+              <w:t>ModelPlayer</w:t>
+            </w:r>
+          </w:p>
+        </w:tc>
+      </w:tr>
+      <w:tr>
+        <w:trPr>
+          <w:trHeight w:val="300"/>
+        </w:trPr>
+        <w:tc>
+          <w:tcPr>
+            <w:tcW w:w="5524" w:type="dxa"/>
+            <w:tcBorders>
+              <w:top w:val="single" w:sz="4" w:space="0" w:color="5B9BD5"/>
+              <w:left w:val="single" w:sz="4" w:space="0" w:color="5B9BD5"/>
+              <w:bottom w:val="single" w:sz="4" w:space="0" w:color="5B9BD5"/>
+              <w:right w:val="single" w:sz="4" w:space="0" w:color="5B9BD5"/>
+            </w:tcBorders>
+            <w:shd w:val="clear" w:color="auto" w:fill="auto"/>
+            <w:noWrap/>
+            <w:vAlign w:val="bottom"/>
+            <w:hideMark/>
+          </w:tcPr>
+          <w:p>
+            <w:pPr>
+              <w:spacing w:after="0" w:line="240" w:lineRule="auto"/>
+              <w:rPr>
+                <w:rFonts w:eastAsia="Times New Roman" w:cstheme="minorHAnsi"/>
+                <w:sz w:val="20"/>
+                <w:szCs w:val="20"/>
+                <w:lang w:eastAsia="en-GB"/>
+              </w:rPr>
+            </w:pPr>
+          </w:p>
+        </w:tc>
+        <w:tc>
+          <w:tcPr>
+            <w:tcW w:w="2126" w:type="dxa"/>
+            <w:tcBorders>
+              <w:top w:val="single" w:sz="4" w:space="0" w:color="5B9BD5"/>
+              <w:left w:val="single" w:sz="4" w:space="0" w:color="5B9BD5"/>
+              <w:bottom w:val="single" w:sz="4" w:space="0" w:color="5B9BD5"/>
+              <w:right w:val="single" w:sz="4" w:space="0" w:color="5B9BD5"/>
+            </w:tcBorders>
+            <w:shd w:val="clear" w:color="auto" w:fill="auto"/>
+            <w:noWrap/>
+            <w:vAlign w:val="bottom"/>
+            <w:hideMark/>
+          </w:tcPr>
+          <w:p>
+            <w:pPr>
+              <w:spacing w:after="0" w:line="240" w:lineRule="auto"/>
+              <w:rPr>
+                <w:rFonts w:eastAsia="Times New Roman" w:cstheme="minorHAnsi"/>
+                <w:sz w:val="20"/>
+                <w:szCs w:val="20"/>
+                <w:lang w:eastAsia="en-GB"/>
+              </w:rPr>
+            </w:pPr>
+          </w:p>
+        </w:tc>
+      </w:tr>
+      <w:tr>
+        <w:trPr>
+          <w:trHeight w:val="300"/>
+        </w:trPr>
+        <w:tc>
+          <w:tcPr>
+            <w:tcW w:w="5524" w:type="dxa"/>
+            <w:tcBorders>
+              <w:top w:val="single" w:sz="4" w:space="0" w:color="5B9BD5"/>
+              <w:left w:val="single" w:sz="4" w:space="0" w:color="5B9BD5"/>
+              <w:bottom w:val="single" w:sz="4" w:space="0" w:color="5B9BD5"/>
+              <w:right w:val="single" w:sz="4" w:space="0" w:color="5B9BD5"/>
+            </w:tcBorders>
+            <w:shd w:val="clear" w:color="DDEBF7" w:fill="DDEBF7"/>
+            <w:noWrap/>
+            <w:vAlign w:val="bottom"/>
+            <w:hideMark/>
+          </w:tcPr>
+          <w:p>
+            <w:pPr>
+              <w:spacing w:after="0" w:line="240" w:lineRule="auto"/>
+              <w:rPr>
+                <w:rFonts w:eastAsia="Times New Roman" w:cstheme="minorHAnsi"/>
+                <w:color w:val="000000"/>
+                <w:lang w:eastAsia="en-GB"/>
+              </w:rPr>
+            </w:pPr>
+          </w:p>
+        </w:tc>
+        <w:tc>
+          <w:tcPr>
+            <w:tcW w:w="2126" w:type="dxa"/>
+            <w:tcBorders>
+              <w:top w:val="single" w:sz="4" w:space="0" w:color="5B9BD5"/>
+              <w:left w:val="single" w:sz="4" w:space="0" w:color="5B9BD5"/>
+              <w:bottom w:val="single" w:sz="4" w:space="0" w:color="5B9BD5"/>
+              <w:right w:val="single" w:sz="4" w:space="0" w:color="5B9BD5"/>
+            </w:tcBorders>
+            <w:shd w:val="clear" w:color="DDEBF7" w:fill="DDEBF7"/>
+            <w:noWrap/>
+            <w:vAlign w:val="bottom"/>
+            <w:hideMark/>
+          </w:tcPr>
+          <w:p>
+            <w:pPr>
+              <w:spacing w:after="0" w:line="240" w:lineRule="auto"/>
+              <w:rPr>
+                <w:rFonts w:eastAsia="Times New Roman" w:cstheme="minorHAnsi"/>
+                <w:sz w:val="20"/>
+                <w:szCs w:val="20"/>
+                <w:lang w:eastAsia="en-GB"/>
+              </w:rPr>
+            </w:pPr>
+          </w:p>
+        </w:tc>
+      </w:tr>
+      <w:tr>
+        <w:trPr>
+          <w:trHeight w:val="300"/>
+        </w:trPr>
+        <w:tc>
+          <w:tcPr>
+            <w:tcW w:w="5524" w:type="dxa"/>
+            <w:tcBorders>
+              <w:top w:val="single" w:sz="4" w:space="0" w:color="5B9BD5"/>
+              <w:left w:val="single" w:sz="4" w:space="0" w:color="5B9BD5"/>
+              <w:bottom w:val="single" w:sz="4" w:space="0" w:color="5B9BD5"/>
+              <w:right w:val="single" w:sz="4" w:space="0" w:color="5B9BD5"/>
+            </w:tcBorders>
+            <w:shd w:val="clear" w:color="auto" w:fill="auto"/>
+            <w:noWrap/>
+            <w:vAlign w:val="bottom"/>
+            <w:hideMark/>
+          </w:tcPr>
+          <w:p>
+            <w:pPr>
+              <w:spacing w:after="0" w:line="240" w:lineRule="auto"/>
+              <w:rPr>
+                <w:rFonts w:eastAsia="Times New Roman" w:cstheme="minorHAnsi"/>
+                <w:sz w:val="20"/>
+                <w:szCs w:val="20"/>
+                <w:lang w:eastAsia="en-GB"/>
+              </w:rPr>
+            </w:pPr>
+          </w:p>
+        </w:tc>
+        <w:tc>
+          <w:tcPr>
+            <w:tcW w:w="2126" w:type="dxa"/>
             <w:tcBorders>
               <w:top w:val="single" w:sz="4" w:space="0" w:color="5B9BD5"/>
               <w:left w:val="single" w:sz="4" w:space="0" w:color="5B9BD5"/>
@@ -3079,7 +3821,7 @@
 </file>
 
 <file path=customXml/itemProps1.xml><?xml version="1.0" encoding="utf-8"?>
-<ds:datastoreItem xmlns:ds="http://schemas.openxmlformats.org/officeDocument/2006/customXml" ds:itemID="{F323ACB0-AC78-49B0-AC9C-EFB3946877FA}">
+<ds:datastoreItem xmlns:ds="http://schemas.openxmlformats.org/officeDocument/2006/customXml" ds:itemID="{34AD9C92-6FC3-4759-8E68-6C8B40574754}">
   <ds:schemaRefs>
     <ds:schemaRef ds:uri="http://schemas.openxmlformats.org/officeDocument/2006/bibliography"/>
   </ds:schemaRefs>

</xml_diff>